<commit_message>
Epic №2 - Vita Mostova: edit some details
</commit_message>
<xml_diff>
--- a/ai_13/vita_mostova/epic2/epic_2_practice_and_labs_vita_mostova.docx
+++ b/ai_13/vita_mostova/epic2/epic_2_practice_and_labs_vita_mostova.docx
@@ -5518,10 +5518,10 @@
         </w:rPr>
         <w:lastRenderedPageBreak/>
         <w:drawing>
-          <wp:inline distT="0" distB="0" distL="0" distR="0" wp14:anchorId="152DCBEC" wp14:editId="26F7D35A">
-            <wp:extent cx="3455670" cy="9251950"/>
-            <wp:effectExtent l="0" t="0" r="0" b="6350"/>
-            <wp:docPr id="4" name="Рисунок 4"/>
+          <wp:inline distT="0" distB="0" distL="0" distR="0" wp14:anchorId="6F03E984" wp14:editId="6195994E">
+            <wp:extent cx="3395207" cy="9090071"/>
+            <wp:effectExtent l="0" t="0" r="0" b="0"/>
+            <wp:docPr id="5" name="Рисунок 5"/>
             <wp:cNvGraphicFramePr>
               <a:graphicFrameLocks xmlns:a="http://schemas.openxmlformats.org/drawingml/2006/main" noChangeAspect="1"/>
             </wp:cNvGraphicFramePr>
@@ -5541,7 +5541,7 @@
                   <pic:spPr>
                     <a:xfrm>
                       <a:off x="0" y="0"/>
-                      <a:ext cx="3455670" cy="9251950"/>
+                      <a:ext cx="3401151" cy="9105985"/>
                     </a:xfrm>
                     <a:prstGeom prst="rect">
                       <a:avLst/>
@@ -5916,21 +5916,7 @@
             <w:rStyle w:val="af"/>
             <w:rFonts w:ascii="Times New Roman" w:eastAsia="Times New Roman" w:hAnsi="Times New Roman" w:cs="Times New Roman"/>
           </w:rPr>
-          <w:t>Pull-Reque</w:t>
-        </w:r>
-        <w:r>
-          <w:rPr>
-            <w:rStyle w:val="af"/>
-            <w:rFonts w:ascii="Times New Roman" w:eastAsia="Times New Roman" w:hAnsi="Times New Roman" w:cs="Times New Roman"/>
-          </w:rPr>
-          <w:t>s</w:t>
-        </w:r>
-        <w:r>
-          <w:rPr>
-            <w:rStyle w:val="af"/>
-            <w:rFonts w:ascii="Times New Roman" w:eastAsia="Times New Roman" w:hAnsi="Times New Roman" w:cs="Times New Roman"/>
-          </w:rPr>
-          <w:t>t</w:t>
+          <w:t>Pull-Request</w:t>
         </w:r>
         <w:proofErr w:type="spellEnd"/>
       </w:hyperlink>
@@ -9698,17 +9684,16 @@
         </w:rPr>
         <w:t xml:space="preserve">    </w:t>
       </w:r>
-      <w:proofErr w:type="spellStart"/>
       <w:r>
         <w:rPr>
           <w:rFonts w:ascii="Consolas" w:eastAsia="Times New Roman" w:hAnsi="Consolas" w:cs="Times New Roman"/>
           <w:color w:val="569CD6"/>
           <w:sz w:val="21"/>
           <w:szCs w:val="21"/>
-        </w:rPr>
-        <w:t>float</w:t>
-      </w:r>
-      <w:proofErr w:type="spellEnd"/>
+          <w:lang w:val="en-US"/>
+        </w:rPr>
+        <w:t>bool</w:t>
+      </w:r>
       <w:r>
         <w:rPr>
           <w:rFonts w:ascii="Consolas" w:eastAsia="Times New Roman" w:hAnsi="Consolas" w:cs="Times New Roman"/>
@@ -9811,17 +9796,16 @@
         </w:rPr>
         <w:t xml:space="preserve">    </w:t>
       </w:r>
-      <w:proofErr w:type="spellStart"/>
       <w:r>
         <w:rPr>
           <w:rFonts w:ascii="Consolas" w:eastAsia="Times New Roman" w:hAnsi="Consolas" w:cs="Times New Roman"/>
           <w:color w:val="569CD6"/>
           <w:sz w:val="21"/>
           <w:szCs w:val="21"/>
-        </w:rPr>
-        <w:t>float</w:t>
-      </w:r>
-      <w:proofErr w:type="spellEnd"/>
+          <w:lang w:val="en-US"/>
+        </w:rPr>
+        <w:t>bool</w:t>
+      </w:r>
       <w:r>
         <w:rPr>
           <w:rFonts w:ascii="Consolas" w:eastAsia="Times New Roman" w:hAnsi="Consolas" w:cs="Times New Roman"/>
@@ -9991,7 +9975,26 @@
           <w:sz w:val="21"/>
           <w:szCs w:val="21"/>
         </w:rPr>
-        <w:t xml:space="preserve"> : "</w:t>
+        <w:t xml:space="preserve"> :</w:t>
+      </w:r>
+      <w:r>
+        <w:rPr>
+          <w:rFonts w:ascii="Consolas" w:eastAsia="Times New Roman" w:hAnsi="Consolas" w:cs="Times New Roman"/>
+          <w:color w:val="CE9178"/>
+          <w:sz w:val="21"/>
+          <w:szCs w:val="21"/>
+          <w:lang w:val="en-US"/>
+        </w:rPr>
+        <w:t>\n</w:t>
+      </w:r>
+      <w:r>
+        <w:rPr>
+          <w:rFonts w:ascii="Consolas" w:eastAsia="Times New Roman" w:hAnsi="Consolas" w:cs="Times New Roman"/>
+          <w:color w:val="CE9178"/>
+          <w:sz w:val="21"/>
+          <w:szCs w:val="21"/>
+        </w:rPr>
+        <w:t>"</w:t>
       </w:r>
       <w:r>
         <w:rPr>
@@ -10137,27 +10140,6 @@
         </w:rPr>
         <w:t xml:space="preserve">    </w:t>
       </w:r>
-    </w:p>
-    <w:p>
-      <w:pPr>
-        <w:shd w:val="clear" w:color="auto" w:fill="1F1F1F"/>
-        <w:spacing w:after="0" w:line="285" w:lineRule="atLeast"/>
-        <w:rPr>
-          <w:rFonts w:ascii="Consolas" w:eastAsia="Times New Roman" w:hAnsi="Consolas" w:cs="Times New Roman"/>
-          <w:color w:val="CCCCCC"/>
-          <w:sz w:val="21"/>
-          <w:szCs w:val="21"/>
-        </w:rPr>
-      </w:pPr>
-      <w:r>
-        <w:rPr>
-          <w:rFonts w:ascii="Consolas" w:eastAsia="Times New Roman" w:hAnsi="Consolas" w:cs="Times New Roman"/>
-          <w:color w:val="CCCCCC"/>
-          <w:sz w:val="21"/>
-          <w:szCs w:val="21"/>
-        </w:rPr>
-        <w:t xml:space="preserve">    </w:t>
-      </w:r>
       <w:proofErr w:type="spellStart"/>
       <w:r>
         <w:rPr>
@@ -10196,18 +10178,8 @@
         </w:rPr>
         <w:t>;</w:t>
       </w:r>
-    </w:p>
-    <w:p>
-      <w:pPr>
-        <w:shd w:val="clear" w:color="auto" w:fill="1F1F1F"/>
-        <w:spacing w:after="240" w:line="285" w:lineRule="atLeast"/>
-        <w:rPr>
-          <w:rFonts w:ascii="Consolas" w:eastAsia="Times New Roman" w:hAnsi="Consolas" w:cs="Times New Roman"/>
-          <w:color w:val="CCCCCC"/>
-          <w:sz w:val="21"/>
-          <w:szCs w:val="21"/>
-        </w:rPr>
-      </w:pPr>
+      <w:bookmarkStart w:id="1" w:name="_GoBack"/>
+      <w:bookmarkEnd w:id="1"/>
     </w:p>
     <w:p>
       <w:pPr>
@@ -12775,7 +12747,65 @@
           <w:sz w:val="21"/>
           <w:szCs w:val="21"/>
         </w:rPr>
-        <w:t xml:space="preserve">        </w:t>
+        <w:t>        }</w:t>
+      </w:r>
+      <w:proofErr w:type="spellStart"/>
+      <w:r>
+        <w:rPr>
+          <w:rFonts w:ascii="Consolas" w:eastAsia="Times New Roman" w:hAnsi="Consolas" w:cs="Times New Roman"/>
+          <w:color w:val="C586C0"/>
+          <w:sz w:val="21"/>
+          <w:szCs w:val="21"/>
+        </w:rPr>
+        <w:t>else</w:t>
+      </w:r>
+      <w:proofErr w:type="spellEnd"/>
+      <w:r>
+        <w:rPr>
+          <w:rFonts w:ascii="Consolas" w:eastAsia="Times New Roman" w:hAnsi="Consolas" w:cs="Times New Roman"/>
+          <w:color w:val="CCCCCC"/>
+          <w:sz w:val="21"/>
+          <w:szCs w:val="21"/>
+        </w:rPr>
+        <w:t xml:space="preserve">{ </w:t>
+      </w:r>
+      <w:proofErr w:type="spellStart"/>
+      <w:r>
+        <w:rPr>
+          <w:rFonts w:ascii="Consolas" w:eastAsia="Times New Roman" w:hAnsi="Consolas" w:cs="Times New Roman"/>
+          <w:color w:val="9CDCFE"/>
+          <w:sz w:val="21"/>
+          <w:szCs w:val="21"/>
+        </w:rPr>
+        <w:t>cout</w:t>
+      </w:r>
+      <w:proofErr w:type="spellEnd"/>
+      <w:r>
+        <w:rPr>
+          <w:rFonts w:ascii="Consolas" w:eastAsia="Times New Roman" w:hAnsi="Consolas" w:cs="Times New Roman"/>
+          <w:color w:val="DCDCAA"/>
+          <w:sz w:val="21"/>
+          <w:szCs w:val="21"/>
+        </w:rPr>
+        <w:t>&lt;&lt;</w:t>
+      </w:r>
+      <w:r>
+        <w:rPr>
+          <w:rFonts w:ascii="Consolas" w:eastAsia="Times New Roman" w:hAnsi="Consolas" w:cs="Times New Roman"/>
+          <w:color w:val="CE9178"/>
+          <w:sz w:val="21"/>
+          <w:szCs w:val="21"/>
+        </w:rPr>
+        <w:t>"NO"</w:t>
+      </w:r>
+      <w:r>
+        <w:rPr>
+          <w:rFonts w:ascii="Consolas" w:eastAsia="Times New Roman" w:hAnsi="Consolas" w:cs="Times New Roman"/>
+          <w:color w:val="CCCCCC"/>
+          <w:sz w:val="21"/>
+          <w:szCs w:val="21"/>
+        </w:rPr>
+        <w:t>;}</w:t>
       </w:r>
     </w:p>
     <w:p>
@@ -12796,7 +12826,7 @@
           <w:sz w:val="21"/>
           <w:szCs w:val="21"/>
         </w:rPr>
-        <w:t>        }</w:t>
+        <w:t xml:space="preserve">    </w:t>
       </w:r>
       <w:proofErr w:type="spellStart"/>
       <w:r>
@@ -12806,55 +12836,35 @@
           <w:sz w:val="21"/>
           <w:szCs w:val="21"/>
         </w:rPr>
-        <w:t>else</w:t>
-      </w:r>
-      <w:proofErr w:type="spellEnd"/>
-      <w:r>
-        <w:rPr>
-          <w:rFonts w:ascii="Consolas" w:eastAsia="Times New Roman" w:hAnsi="Consolas" w:cs="Times New Roman"/>
-          <w:color w:val="CCCCCC"/>
-          <w:sz w:val="21"/>
-          <w:szCs w:val="21"/>
-        </w:rPr>
-        <w:t xml:space="preserve">{ </w:t>
-      </w:r>
-      <w:proofErr w:type="spellStart"/>
-      <w:r>
-        <w:rPr>
-          <w:rFonts w:ascii="Consolas" w:eastAsia="Times New Roman" w:hAnsi="Consolas" w:cs="Times New Roman"/>
-          <w:color w:val="9CDCFE"/>
-          <w:sz w:val="21"/>
-          <w:szCs w:val="21"/>
-        </w:rPr>
-        <w:t>cout</w:t>
-      </w:r>
-      <w:proofErr w:type="spellEnd"/>
-      <w:r>
-        <w:rPr>
-          <w:rFonts w:ascii="Consolas" w:eastAsia="Times New Roman" w:hAnsi="Consolas" w:cs="Times New Roman"/>
-          <w:color w:val="DCDCAA"/>
-          <w:sz w:val="21"/>
-          <w:szCs w:val="21"/>
-        </w:rPr>
-        <w:t>&lt;&lt;</w:t>
-      </w:r>
-      <w:r>
-        <w:rPr>
-          <w:rFonts w:ascii="Consolas" w:eastAsia="Times New Roman" w:hAnsi="Consolas" w:cs="Times New Roman"/>
-          <w:color w:val="CE9178"/>
-          <w:sz w:val="21"/>
-          <w:szCs w:val="21"/>
-        </w:rPr>
-        <w:t>"NO"</w:t>
-      </w:r>
-      <w:r>
-        <w:rPr>
-          <w:rFonts w:ascii="Consolas" w:eastAsia="Times New Roman" w:hAnsi="Consolas" w:cs="Times New Roman"/>
-          <w:color w:val="CCCCCC"/>
-          <w:sz w:val="21"/>
-          <w:szCs w:val="21"/>
-        </w:rPr>
-        <w:t>;}</w:t>
+        <w:t>return</w:t>
+      </w:r>
+      <w:proofErr w:type="spellEnd"/>
+      <w:r>
+        <w:rPr>
+          <w:rFonts w:ascii="Consolas" w:eastAsia="Times New Roman" w:hAnsi="Consolas" w:cs="Times New Roman"/>
+          <w:color w:val="CCCCCC"/>
+          <w:sz w:val="21"/>
+          <w:szCs w:val="21"/>
+        </w:rPr>
+        <w:t xml:space="preserve"> </w:t>
+      </w:r>
+      <w:r>
+        <w:rPr>
+          <w:rFonts w:ascii="Consolas" w:eastAsia="Times New Roman" w:hAnsi="Consolas" w:cs="Times New Roman"/>
+          <w:color w:val="B5CEA8"/>
+          <w:sz w:val="21"/>
+          <w:szCs w:val="21"/>
+        </w:rPr>
+        <w:t>0</w:t>
+      </w:r>
+      <w:r>
+        <w:rPr>
+          <w:rFonts w:ascii="Consolas" w:eastAsia="Times New Roman" w:hAnsi="Consolas" w:cs="Times New Roman"/>
+          <w:color w:val="CCCCCC"/>
+          <w:sz w:val="21"/>
+          <w:szCs w:val="21"/>
+        </w:rPr>
+        <w:t>;</w:t>
       </w:r>
     </w:p>
     <w:p>
@@ -12875,108 +12885,8 @@
           <w:sz w:val="21"/>
           <w:szCs w:val="21"/>
         </w:rPr>
-        <w:t>   </w:t>
-      </w:r>
-    </w:p>
-    <w:p>
-      <w:pPr>
-        <w:shd w:val="clear" w:color="auto" w:fill="1F1F1F"/>
-        <w:spacing w:after="0" w:line="285" w:lineRule="atLeast"/>
-        <w:rPr>
-          <w:rFonts w:ascii="Consolas" w:eastAsia="Times New Roman" w:hAnsi="Consolas" w:cs="Times New Roman"/>
-          <w:color w:val="CCCCCC"/>
-          <w:sz w:val="21"/>
-          <w:szCs w:val="21"/>
-        </w:rPr>
-      </w:pPr>
-    </w:p>
-    <w:p>
-      <w:pPr>
-        <w:shd w:val="clear" w:color="auto" w:fill="1F1F1F"/>
-        <w:spacing w:after="0" w:line="285" w:lineRule="atLeast"/>
-        <w:rPr>
-          <w:rFonts w:ascii="Consolas" w:eastAsia="Times New Roman" w:hAnsi="Consolas" w:cs="Times New Roman"/>
-          <w:color w:val="CCCCCC"/>
-          <w:sz w:val="21"/>
-          <w:szCs w:val="21"/>
-        </w:rPr>
-      </w:pPr>
-      <w:r>
-        <w:rPr>
-          <w:rFonts w:ascii="Consolas" w:eastAsia="Times New Roman" w:hAnsi="Consolas" w:cs="Times New Roman"/>
-          <w:color w:val="CCCCCC"/>
-          <w:sz w:val="21"/>
-          <w:szCs w:val="21"/>
-        </w:rPr>
-        <w:t xml:space="preserve">    </w:t>
-      </w:r>
-      <w:proofErr w:type="spellStart"/>
-      <w:r>
-        <w:rPr>
-          <w:rFonts w:ascii="Consolas" w:eastAsia="Times New Roman" w:hAnsi="Consolas" w:cs="Times New Roman"/>
-          <w:color w:val="C586C0"/>
-          <w:sz w:val="21"/>
-          <w:szCs w:val="21"/>
-        </w:rPr>
-        <w:t>return</w:t>
-      </w:r>
-      <w:proofErr w:type="spellEnd"/>
-      <w:r>
-        <w:rPr>
-          <w:rFonts w:ascii="Consolas" w:eastAsia="Times New Roman" w:hAnsi="Consolas" w:cs="Times New Roman"/>
-          <w:color w:val="CCCCCC"/>
-          <w:sz w:val="21"/>
-          <w:szCs w:val="21"/>
-        </w:rPr>
-        <w:t xml:space="preserve"> </w:t>
-      </w:r>
-      <w:r>
-        <w:rPr>
-          <w:rFonts w:ascii="Consolas" w:eastAsia="Times New Roman" w:hAnsi="Consolas" w:cs="Times New Roman"/>
-          <w:color w:val="B5CEA8"/>
-          <w:sz w:val="21"/>
-          <w:szCs w:val="21"/>
-        </w:rPr>
-        <w:t>0</w:t>
-      </w:r>
-      <w:r>
-        <w:rPr>
-          <w:rFonts w:ascii="Consolas" w:eastAsia="Times New Roman" w:hAnsi="Consolas" w:cs="Times New Roman"/>
-          <w:color w:val="CCCCCC"/>
-          <w:sz w:val="21"/>
-          <w:szCs w:val="21"/>
-        </w:rPr>
-        <w:t>;</w:t>
-      </w:r>
-    </w:p>
-    <w:p>
-      <w:pPr>
-        <w:shd w:val="clear" w:color="auto" w:fill="1F1F1F"/>
-        <w:spacing w:after="0" w:line="285" w:lineRule="atLeast"/>
-        <w:rPr>
-          <w:rFonts w:ascii="Consolas" w:eastAsia="Times New Roman" w:hAnsi="Consolas" w:cs="Times New Roman"/>
-          <w:color w:val="CCCCCC"/>
-          <w:sz w:val="21"/>
-          <w:szCs w:val="21"/>
-        </w:rPr>
-      </w:pPr>
-      <w:r>
-        <w:rPr>
-          <w:rFonts w:ascii="Consolas" w:eastAsia="Times New Roman" w:hAnsi="Consolas" w:cs="Times New Roman"/>
-          <w:color w:val="CCCCCC"/>
-          <w:sz w:val="21"/>
-          <w:szCs w:val="21"/>
-        </w:rPr>
-        <w:lastRenderedPageBreak/>
         <w:t>}</w:t>
       </w:r>
-    </w:p>
-    <w:p>
-      <w:pPr>
-        <w:rPr>
-          <w:rFonts w:ascii="Times New Roman" w:hAnsi="Times New Roman" w:cs="Times New Roman"/>
-        </w:rPr>
-      </w:pPr>
     </w:p>
     <w:p>
       <w:pPr>
@@ -13069,6 +12979,7 @@
           <w:sz w:val="21"/>
           <w:szCs w:val="21"/>
         </w:rPr>
+        <w:lastRenderedPageBreak/>
         <w:t>#</w:t>
       </w:r>
       <w:proofErr w:type="spellStart"/>
@@ -17535,7 +17446,6 @@
           <w:sz w:val="21"/>
           <w:szCs w:val="21"/>
         </w:rPr>
-        <w:lastRenderedPageBreak/>
         <w:t xml:space="preserve">    </w:t>
       </w:r>
       <w:proofErr w:type="spellStart"/>
@@ -18281,6 +18191,7 @@
           <w:sz w:val="21"/>
           <w:szCs w:val="21"/>
         </w:rPr>
+        <w:lastRenderedPageBreak/>
         <w:t>               </w:t>
       </w:r>
       <w:proofErr w:type="spellStart"/>
@@ -19961,23 +19872,7 @@
             <w:rStyle w:val="af"/>
             <w:rFonts w:ascii="Times New Roman" w:hAnsi="Times New Roman" w:cs="Times New Roman"/>
           </w:rPr>
-          <w:t>Pull-Requ</w:t>
-        </w:r>
-        <w:bookmarkStart w:id="1" w:name="_GoBack"/>
-        <w:bookmarkEnd w:id="1"/>
-        <w:r>
-          <w:rPr>
-            <w:rStyle w:val="af"/>
-            <w:rFonts w:ascii="Times New Roman" w:hAnsi="Times New Roman" w:cs="Times New Roman"/>
-          </w:rPr>
-          <w:t>e</w:t>
-        </w:r>
-        <w:r>
-          <w:rPr>
-            <w:rStyle w:val="af"/>
-            <w:rFonts w:ascii="Times New Roman" w:hAnsi="Times New Roman" w:cs="Times New Roman"/>
-          </w:rPr>
-          <w:t>st</w:t>
+          <w:t>Pull-Request</w:t>
         </w:r>
         <w:proofErr w:type="spellEnd"/>
       </w:hyperlink>
@@ -21282,7 +21177,6 @@
           <w:sz w:val="21"/>
           <w:szCs w:val="21"/>
         </w:rPr>
-        <w:lastRenderedPageBreak/>
         <w:t xml:space="preserve">        </w:t>
       </w:r>
       <w:proofErr w:type="spellStart"/>
@@ -21759,6 +21653,7 @@
           <w:sz w:val="21"/>
           <w:szCs w:val="21"/>
         </w:rPr>
+        <w:lastRenderedPageBreak/>
         <w:t xml:space="preserve">    </w:t>
       </w:r>
       <w:proofErr w:type="spellStart"/>
@@ -22107,48 +22002,6 @@
           <w:szCs w:val="21"/>
         </w:rPr>
         <w:t>;}</w:t>
-      </w:r>
-    </w:p>
-    <w:p>
-      <w:pPr>
-        <w:shd w:val="clear" w:color="auto" w:fill="1F1F1F"/>
-        <w:spacing w:after="0" w:line="285" w:lineRule="atLeast"/>
-        <w:rPr>
-          <w:rFonts w:ascii="Consolas" w:eastAsia="Times New Roman" w:hAnsi="Consolas" w:cs="Times New Roman"/>
-          <w:color w:val="CCCCCC"/>
-          <w:sz w:val="21"/>
-          <w:szCs w:val="21"/>
-        </w:rPr>
-      </w:pPr>
-      <w:r>
-        <w:rPr>
-          <w:rFonts w:ascii="Consolas" w:eastAsia="Times New Roman" w:hAnsi="Consolas" w:cs="Times New Roman"/>
-          <w:color w:val="CCCCCC"/>
-          <w:sz w:val="21"/>
-          <w:szCs w:val="21"/>
-        </w:rPr>
-        <w:t>     </w:t>
-      </w:r>
-    </w:p>
-    <w:p>
-      <w:pPr>
-        <w:shd w:val="clear" w:color="auto" w:fill="1F1F1F"/>
-        <w:spacing w:after="0" w:line="285" w:lineRule="atLeast"/>
-        <w:rPr>
-          <w:rFonts w:ascii="Consolas" w:eastAsia="Times New Roman" w:hAnsi="Consolas" w:cs="Times New Roman"/>
-          <w:color w:val="CCCCCC"/>
-          <w:sz w:val="21"/>
-          <w:szCs w:val="21"/>
-        </w:rPr>
-      </w:pPr>
-      <w:r>
-        <w:rPr>
-          <w:rFonts w:ascii="Consolas" w:eastAsia="Times New Roman" w:hAnsi="Consolas" w:cs="Times New Roman"/>
-          <w:color w:val="CCCCCC"/>
-          <w:sz w:val="21"/>
-          <w:szCs w:val="21"/>
-        </w:rPr>
-        <w:t xml:space="preserve">    </w:t>
       </w:r>
     </w:p>
     <w:p>
@@ -22469,14 +22322,15 @@
       </w:pPr>
       <w:r>
         <w:rPr>
-          <w:noProof/>
-        </w:rPr>
-        <w:lastRenderedPageBreak/>
+          <w:rFonts w:ascii="Times New Roman" w:eastAsia="Times New Roman" w:hAnsi="Times New Roman" w:cs="Times New Roman"/>
+          <w:sz w:val="24"/>
+          <w:szCs w:val="24"/>
+        </w:rPr>
         <w:drawing>
-          <wp:inline distT="0" distB="0" distL="0" distR="0" wp14:anchorId="0C3578E3" wp14:editId="560A7C1F">
-            <wp:extent cx="6300470" cy="2399030"/>
-            <wp:effectExtent l="0" t="0" r="5080" b="1270"/>
-            <wp:docPr id="8" name="Рисунок 8"/>
+          <wp:inline distT="0" distB="0" distL="0" distR="0" wp14:anchorId="0E342CF2" wp14:editId="0B29EF81">
+            <wp:extent cx="6300470" cy="2611120"/>
+            <wp:effectExtent l="0" t="0" r="5080" b="0"/>
+            <wp:docPr id="6" name="Рисунок 6"/>
             <wp:cNvGraphicFramePr>
               <a:graphicFrameLocks xmlns:a="http://schemas.openxmlformats.org/drawingml/2006/main" noChangeAspect="1"/>
             </wp:cNvGraphicFramePr>
@@ -22496,7 +22350,7 @@
                   <pic:spPr>
                     <a:xfrm>
                       <a:off x="0" y="0"/>
-                      <a:ext cx="6300470" cy="2399030"/>
+                      <a:ext cx="6300470" cy="2611120"/>
                     </a:xfrm>
                     <a:prstGeom prst="rect">
                       <a:avLst/>
@@ -22571,6 +22425,7 @@
           <w:sz w:val="24"/>
           <w:szCs w:val="24"/>
         </w:rPr>
+        <w:lastRenderedPageBreak/>
         <w:t>Завдання №3</w:t>
       </w:r>
     </w:p>
@@ -22641,7 +22496,6 @@
           <w:sz w:val="24"/>
           <w:szCs w:val="24"/>
         </w:rPr>
-        <w:lastRenderedPageBreak/>
         <w:drawing>
           <wp:inline distT="0" distB="0" distL="0" distR="0" wp14:anchorId="7B5D2EC4" wp14:editId="68C946FB">
             <wp:extent cx="6300470" cy="2315210"/>
@@ -22849,6 +22703,7 @@
         <w:rPr>
           <w:noProof/>
         </w:rPr>
+        <w:lastRenderedPageBreak/>
         <w:drawing>
           <wp:inline distT="0" distB="0" distL="0" distR="0" wp14:anchorId="6FECDFFF" wp14:editId="6193235A">
             <wp:extent cx="6300470" cy="4568190"/>
@@ -22931,7 +22786,6 @@
           <w:sz w:val="24"/>
           <w:szCs w:val="24"/>
         </w:rPr>
-        <w:lastRenderedPageBreak/>
         <w:t xml:space="preserve">Затрачений час: до </w:t>
       </w:r>
       <w:r>
@@ -23034,6 +22888,7 @@
           <w:sz w:val="24"/>
           <w:szCs w:val="24"/>
         </w:rPr>
+        <w:lastRenderedPageBreak/>
         <w:drawing>
           <wp:inline distT="0" distB="0" distL="0" distR="0" wp14:anchorId="1015B7A4" wp14:editId="1D4F60CA">
             <wp:extent cx="6300470" cy="429895"/>

</xml_diff>